<commit_message>
PASS: lab 1 and 2
</commit_message>
<xml_diff>
--- a/lab02/docs/report.docx
+++ b/lab02/docs/report.docx
@@ -1350,23 +1350,12 @@
           <w:rFonts w:ascii="Times New Roman" w:eastAsia="Calibri" w:hAnsi="Times New Roman" w:cs="Times New Roman"/>
           <w:sz w:val="28"/>
           <w:szCs w:val="28"/>
-          <w:u w:val="single"/>
-        </w:rPr>
-        <w:t xml:space="preserve"> </w:t>
-      </w:r>
-      <w:r>
-        <w:rPr>
-          <w:rFonts w:ascii="Times New Roman" w:eastAsia="Calibri" w:hAnsi="Times New Roman" w:cs="Times New Roman"/>
-          <w:noProof/>
-          <w:sz w:val="28"/>
-          <w:szCs w:val="28"/>
-          <w:lang w:eastAsia="ru-RU"/>
         </w:rPr>
         <w:drawing>
-          <wp:inline distT="0" distB="0" distL="0" distR="0" wp14:anchorId="23F8D395" wp14:editId="6277FF2C">
-            <wp:extent cx="5940425" cy="1650365"/>
-            <wp:effectExtent l="0" t="0" r="3175" b="6985"/>
-            <wp:docPr id="6" name="Рисунок 6"/>
+          <wp:inline distT="0" distB="0" distL="0" distR="0" wp14:anchorId="52D150AB" wp14:editId="01C3406B">
+            <wp:extent cx="5940425" cy="1511935"/>
+            <wp:effectExtent l="0" t="0" r="3175" b="0"/>
+            <wp:docPr id="10" name="Рисунок 10"/>
             <wp:cNvGraphicFramePr>
               <a:graphicFrameLocks xmlns:a="http://schemas.openxmlformats.org/drawingml/2006/main" noChangeAspect="1"/>
             </wp:cNvGraphicFramePr>
@@ -1386,7 +1375,7 @@
                   <pic:spPr>
                     <a:xfrm>
                       <a:off x="0" y="0"/>
-                      <a:ext cx="5940425" cy="1650365"/>
+                      <a:ext cx="5940425" cy="1511935"/>
                     </a:xfrm>
                     <a:prstGeom prst="rect">
                       <a:avLst/>
@@ -1404,6 +1393,7 @@
         <w:spacing w:after="200" w:line="276" w:lineRule="auto"/>
         <w:rPr>
           <w:rFonts w:ascii="Times New Roman" w:eastAsia="Calibri" w:hAnsi="Times New Roman" w:cs="Times New Roman"/>
+          <w:b/>
           <w:sz w:val="28"/>
           <w:szCs w:val="28"/>
           <w:u w:val="single"/>
@@ -1412,17 +1402,14 @@
       <w:r>
         <w:rPr>
           <w:rFonts w:ascii="Times New Roman" w:eastAsia="Calibri" w:hAnsi="Times New Roman" w:cs="Times New Roman"/>
-          <w:noProof/>
-          <w:sz w:val="28"/>
-          <w:szCs w:val="28"/>
-          <w:lang w:eastAsia="ru-RU"/>
-        </w:rPr>
-        <w:lastRenderedPageBreak/>
+          <w:sz w:val="28"/>
+          <w:szCs w:val="28"/>
+        </w:rPr>
         <w:drawing>
-          <wp:inline distT="0" distB="0" distL="0" distR="0" wp14:anchorId="6FEF9DD2" wp14:editId="6C926C18">
-            <wp:extent cx="5940425" cy="1833880"/>
-            <wp:effectExtent l="0" t="0" r="3175" b="0"/>
-            <wp:docPr id="7" name="Рисунок 7"/>
+          <wp:inline distT="0" distB="0" distL="0" distR="0" wp14:anchorId="2E90B1AC" wp14:editId="5E750514">
+            <wp:extent cx="5940425" cy="394970"/>
+            <wp:effectExtent l="0" t="0" r="3175" b="5080"/>
+            <wp:docPr id="11" name="Рисунок 11"/>
             <wp:cNvGraphicFramePr>
               <a:graphicFrameLocks xmlns:a="http://schemas.openxmlformats.org/drawingml/2006/main" noChangeAspect="1"/>
             </wp:cNvGraphicFramePr>
@@ -1442,7 +1429,7 @@
                   <pic:spPr>
                     <a:xfrm>
                       <a:off x="0" y="0"/>
-                      <a:ext cx="5940425" cy="1833880"/>
+                      <a:ext cx="5940425" cy="394970"/>
                     </a:xfrm>
                     <a:prstGeom prst="rect">
                       <a:avLst/>
@@ -1460,16 +1447,13 @@
         <w:spacing w:after="200" w:line="276" w:lineRule="auto"/>
         <w:rPr>
           <w:rFonts w:ascii="Times New Roman" w:eastAsia="Calibri" w:hAnsi="Times New Roman" w:cs="Times New Roman"/>
+          <w:b/>
           <w:sz w:val="28"/>
           <w:szCs w:val="28"/>
           <w:u w:val="single"/>
         </w:rPr>
       </w:pPr>
-    </w:p>
-    <w:p>
-      <w:pPr>
-        <w:spacing w:after="0" w:line="276" w:lineRule="auto"/>
-        <w:jc w:val="both"/>
+      <w:r>
         <w:rPr>
           <w:rFonts w:ascii="Times New Roman" w:eastAsia="Calibri" w:hAnsi="Times New Roman" w:cs="Times New Roman"/>
           <w:b/>
@@ -1477,15 +1461,7 @@
           <w:szCs w:val="28"/>
           <w:u w:val="single"/>
         </w:rPr>
-      </w:pPr>
-      <w:r>
-        <w:rPr>
-          <w:rFonts w:ascii="Times New Roman" w:eastAsia="Calibri" w:hAnsi="Times New Roman" w:cs="Times New Roman"/>
-          <w:b/>
-          <w:sz w:val="28"/>
-          <w:szCs w:val="28"/>
-          <w:u w:val="single"/>
-        </w:rPr>
+        <w:lastRenderedPageBreak/>
         <w:t>Лабораторная работа</w:t>
       </w:r>
     </w:p>
@@ -1840,63 +1816,31 @@
           <w:sz w:val="28"/>
           <w:szCs w:val="28"/>
         </w:rPr>
+        <w:t>У системного аналитика, художника-дизайнера и технического писателя наблюдаются перегрузки из-за того, что они задействованы на нескольких задачах одновременно.</w:t>
+      </w:r>
+    </w:p>
+    <w:p>
+      <w:pPr>
+        <w:spacing w:after="0" w:line="276" w:lineRule="auto"/>
+        <w:jc w:val="both"/>
+        <w:rPr>
+          <w:rFonts w:ascii="Times New Roman" w:hAnsi="Times New Roman" w:cs="Times New Roman"/>
+          <w:sz w:val="28"/>
+          <w:szCs w:val="28"/>
+        </w:rPr>
+      </w:pPr>
+      <w:r>
+        <w:rPr>
+          <w:rFonts w:ascii="Times New Roman" w:hAnsi="Times New Roman" w:cs="Times New Roman"/>
+          <w:sz w:val="28"/>
+          <w:szCs w:val="28"/>
+        </w:rPr>
         <w:lastRenderedPageBreak/>
-        <w:t>У системного аналитика, художника-дизайнера и технического писателя наблюдаются перегрузки из-за того, что они задействованы на нескольких задачах одновременно.</w:t>
-      </w:r>
-    </w:p>
-    <w:p>
-      <w:pPr>
-        <w:spacing w:after="0" w:line="276" w:lineRule="auto"/>
-        <w:jc w:val="both"/>
-        <w:rPr>
-          <w:rFonts w:ascii="Times New Roman" w:hAnsi="Times New Roman" w:cs="Times New Roman"/>
-          <w:sz w:val="28"/>
-          <w:szCs w:val="28"/>
-        </w:rPr>
-      </w:pPr>
-    </w:p>
-    <w:p>
-      <w:pPr>
-        <w:spacing w:after="0" w:line="276" w:lineRule="auto"/>
-        <w:jc w:val="both"/>
-        <w:rPr>
-          <w:rFonts w:ascii="Times New Roman" w:hAnsi="Times New Roman" w:cs="Times New Roman"/>
-          <w:sz w:val="28"/>
-          <w:szCs w:val="28"/>
-        </w:rPr>
-      </w:pPr>
-      <w:r>
-        <w:rPr>
-          <w:rFonts w:ascii="Times New Roman" w:hAnsi="Times New Roman" w:cs="Times New Roman"/>
-          <w:sz w:val="28"/>
-          <w:szCs w:val="28"/>
-        </w:rPr>
-        <w:t>Задачам 2/8/12 было выделено по 1000 рублей фиксированных затрат.</w:t>
-      </w:r>
-    </w:p>
-    <w:p>
-      <w:pPr>
-        <w:spacing w:after="0" w:line="276" w:lineRule="auto"/>
-        <w:jc w:val="both"/>
-        <w:rPr>
-          <w:rFonts w:ascii="Times New Roman" w:hAnsi="Times New Roman" w:cs="Times New Roman"/>
-          <w:sz w:val="28"/>
-          <w:szCs w:val="28"/>
-        </w:rPr>
-      </w:pPr>
-      <w:r>
-        <w:rPr>
-          <w:rFonts w:ascii="Times New Roman" w:hAnsi="Times New Roman" w:cs="Times New Roman"/>
-          <w:noProof/>
-          <w:sz w:val="28"/>
-          <w:szCs w:val="28"/>
-          <w:lang w:eastAsia="ru-RU"/>
-        </w:rPr>
         <w:drawing>
-          <wp:inline distT="0" distB="0" distL="0" distR="0" wp14:anchorId="3C5E8A8F" wp14:editId="4D843341">
-            <wp:extent cx="5940425" cy="1200785"/>
+          <wp:inline distT="0" distB="0" distL="0" distR="0" wp14:anchorId="4E7D99FE" wp14:editId="3B1FFED1">
+            <wp:extent cx="5940425" cy="3908425"/>
             <wp:effectExtent l="0" t="0" r="3175" b="0"/>
-            <wp:docPr id="5" name="Рисунок 5"/>
+            <wp:docPr id="20" name="Рисунок 20"/>
             <wp:cNvGraphicFramePr>
               <a:graphicFrameLocks xmlns:a="http://schemas.openxmlformats.org/drawingml/2006/main" noChangeAspect="1"/>
             </wp:cNvGraphicFramePr>
@@ -1916,7 +1860,7 @@
                   <pic:spPr>
                     <a:xfrm>
                       <a:off x="0" y="0"/>
-                      <a:ext cx="5940425" cy="1200785"/>
+                      <a:ext cx="5940425" cy="3908425"/>
                     </a:xfrm>
                     <a:prstGeom prst="rect">
                       <a:avLst/>
@@ -1956,7 +1900,7 @@
           <w:sz w:val="28"/>
           <w:szCs w:val="28"/>
         </w:rPr>
-        <w:t>Для 8 задаче «Построение базы объектов» был арендован дополнительный сервер:</w:t>
+        <w:t>Задачам 2/8/12 было выделено по 1000 рублей фиксированных затрат.</w:t>
       </w:r>
     </w:p>
     <w:p>
@@ -1978,10 +1922,10 @@
           <w:lang w:eastAsia="ru-RU"/>
         </w:rPr>
         <w:drawing>
-          <wp:inline distT="0" distB="0" distL="0" distR="0" wp14:anchorId="3E06BA26" wp14:editId="74E1AAD8">
-            <wp:extent cx="5940425" cy="448310"/>
-            <wp:effectExtent l="0" t="0" r="3175" b="8890"/>
-            <wp:docPr id="8" name="Рисунок 8"/>
+          <wp:inline distT="0" distB="0" distL="0" distR="0" wp14:anchorId="3C5E8A8F" wp14:editId="4D843341">
+            <wp:extent cx="5940425" cy="1200785"/>
+            <wp:effectExtent l="0" t="0" r="3175" b="0"/>
+            <wp:docPr id="5" name="Рисунок 5"/>
             <wp:cNvGraphicFramePr>
               <a:graphicFrameLocks xmlns:a="http://schemas.openxmlformats.org/drawingml/2006/main" noChangeAspect="1"/>
             </wp:cNvGraphicFramePr>
@@ -2001,7 +1945,7 @@
                   <pic:spPr>
                     <a:xfrm>
                       <a:off x="0" y="0"/>
-                      <a:ext cx="5940425" cy="448310"/>
+                      <a:ext cx="5940425" cy="1200785"/>
                     </a:xfrm>
                     <a:prstGeom prst="rect">
                       <a:avLst/>
@@ -2031,71 +1975,40 @@
         <w:jc w:val="both"/>
         <w:rPr>
           <w:rFonts w:ascii="Times New Roman" w:hAnsi="Times New Roman" w:cs="Times New Roman"/>
-          <w:b/>
-          <w:sz w:val="28"/>
-          <w:szCs w:val="28"/>
-        </w:rPr>
-      </w:pPr>
-      <w:r>
-        <w:rPr>
-          <w:rFonts w:ascii="Times New Roman" w:hAnsi="Times New Roman" w:cs="Times New Roman"/>
-          <w:b/>
-          <w:sz w:val="28"/>
-          <w:szCs w:val="28"/>
-        </w:rPr>
-        <w:t>Задание 3: Анализ затрат по группам ресурсов</w:t>
-      </w:r>
-    </w:p>
-    <w:p>
-      <w:pPr>
-        <w:spacing w:after="0" w:line="276" w:lineRule="auto"/>
-        <w:jc w:val="both"/>
-        <w:rPr>
-          <w:rFonts w:ascii="Times New Roman" w:hAnsi="Times New Roman" w:cs="Times New Roman"/>
-          <w:sz w:val="28"/>
-          <w:szCs w:val="28"/>
-        </w:rPr>
-      </w:pPr>
-      <w:r>
-        <w:rPr>
-          <w:rFonts w:ascii="Times New Roman" w:hAnsi="Times New Roman" w:cs="Times New Roman"/>
-          <w:sz w:val="28"/>
-          <w:szCs w:val="28"/>
-        </w:rPr>
-        <w:t>Была проведена структуриз</w:t>
-      </w:r>
-      <w:r>
-        <w:rPr>
-          <w:rFonts w:ascii="Times New Roman" w:hAnsi="Times New Roman" w:cs="Times New Roman"/>
-          <w:sz w:val="28"/>
-          <w:szCs w:val="28"/>
-        </w:rPr>
-        <w:t>ация затрат по группам ресурсов:</w:t>
-      </w:r>
-    </w:p>
-    <w:p>
-      <w:pPr>
-        <w:spacing w:after="0" w:line="276" w:lineRule="auto"/>
-        <w:jc w:val="both"/>
-        <w:rPr>
-          <w:rFonts w:ascii="Times New Roman" w:hAnsi="Times New Roman" w:cs="Times New Roman"/>
-          <w:sz w:val="28"/>
-          <w:szCs w:val="28"/>
-        </w:rPr>
-      </w:pPr>
-      <w:r>
-        <w:rPr>
-          <w:rFonts w:ascii="Times New Roman" w:hAnsi="Times New Roman" w:cs="Times New Roman"/>
-          <w:noProof/>
-          <w:sz w:val="28"/>
-          <w:szCs w:val="28"/>
-          <w:lang w:eastAsia="ru-RU"/>
+          <w:sz w:val="28"/>
+          <w:szCs w:val="28"/>
+        </w:rPr>
+      </w:pPr>
+      <w:r>
+        <w:rPr>
+          <w:rFonts w:ascii="Times New Roman" w:hAnsi="Times New Roman" w:cs="Times New Roman"/>
+          <w:sz w:val="28"/>
+          <w:szCs w:val="28"/>
+        </w:rPr>
+        <w:t>Для 8 задаче «Построение базы объектов» был арендован дополнительный сервер:</w:t>
+      </w:r>
+    </w:p>
+    <w:p>
+      <w:pPr>
+        <w:spacing w:after="0" w:line="276" w:lineRule="auto"/>
+        <w:jc w:val="both"/>
+        <w:rPr>
+          <w:rFonts w:ascii="Times New Roman" w:hAnsi="Times New Roman" w:cs="Times New Roman"/>
+          <w:sz w:val="28"/>
+          <w:szCs w:val="28"/>
+        </w:rPr>
+      </w:pPr>
+      <w:r>
+        <w:rPr>
+          <w:rFonts w:ascii="Times New Roman" w:hAnsi="Times New Roman" w:cs="Times New Roman"/>
+          <w:sz w:val="28"/>
+          <w:szCs w:val="28"/>
         </w:rPr>
         <w:drawing>
-          <wp:inline distT="0" distB="0" distL="0" distR="0" wp14:anchorId="37FDE878" wp14:editId="0705DD45">
-            <wp:extent cx="4077269" cy="2200582"/>
-            <wp:effectExtent l="0" t="0" r="0" b="9525"/>
-            <wp:docPr id="9" name="Рисунок 9"/>
+          <wp:inline distT="0" distB="0" distL="0" distR="0" wp14:anchorId="5F0F0F3C" wp14:editId="0F6C2C27">
+            <wp:extent cx="5940425" cy="157480"/>
+            <wp:effectExtent l="0" t="0" r="3175" b="0"/>
+            <wp:docPr id="15" name="Рисунок 15"/>
             <wp:cNvGraphicFramePr>
               <a:graphicFrameLocks xmlns:a="http://schemas.openxmlformats.org/drawingml/2006/main" noChangeAspect="1"/>
             </wp:cNvGraphicFramePr>
@@ -2115,7 +2028,7 @@
                   <pic:spPr>
                     <a:xfrm>
                       <a:off x="0" y="0"/>
-                      <a:ext cx="4077269" cy="2200582"/>
+                      <a:ext cx="5940425" cy="157480"/>
                     </a:xfrm>
                     <a:prstGeom prst="rect">
                       <a:avLst/>
@@ -2138,77 +2051,17 @@
           <w:szCs w:val="28"/>
         </w:rPr>
       </w:pPr>
-    </w:p>
-    <w:p>
-      <w:pPr>
-        <w:spacing w:after="0" w:line="276" w:lineRule="auto"/>
-        <w:jc w:val="both"/>
-        <w:rPr>
-          <w:rFonts w:ascii="Times New Roman" w:hAnsi="Times New Roman" w:cs="Times New Roman"/>
-          <w:sz w:val="28"/>
-          <w:szCs w:val="28"/>
-        </w:rPr>
-      </w:pPr>
-      <w:r>
-        <w:rPr>
-          <w:rFonts w:ascii="Times New Roman" w:hAnsi="Times New Roman" w:cs="Times New Roman"/>
-          <w:sz w:val="28"/>
-          <w:szCs w:val="28"/>
-        </w:rPr>
-        <w:t>Информацию о затратах по структур</w:t>
-      </w:r>
-      <w:r>
-        <w:rPr>
-          <w:rFonts w:ascii="Times New Roman" w:hAnsi="Times New Roman" w:cs="Times New Roman"/>
-          <w:sz w:val="28"/>
-          <w:szCs w:val="28"/>
-        </w:rPr>
-        <w:t>ным группам ресурсов представлена</w:t>
-      </w:r>
-      <w:r>
-        <w:rPr>
-          <w:rFonts w:ascii="Times New Roman" w:hAnsi="Times New Roman" w:cs="Times New Roman"/>
-          <w:sz w:val="28"/>
-          <w:szCs w:val="28"/>
-        </w:rPr>
-        <w:t xml:space="preserve"> в графическом виде.</w:t>
-      </w:r>
-    </w:p>
-    <w:p>
-      <w:pPr>
-        <w:spacing w:after="0" w:line="276" w:lineRule="auto"/>
-        <w:jc w:val="both"/>
-        <w:rPr>
-          <w:rFonts w:ascii="Times New Roman" w:hAnsi="Times New Roman" w:cs="Times New Roman"/>
-          <w:sz w:val="28"/>
-          <w:szCs w:val="28"/>
-        </w:rPr>
-      </w:pPr>
-    </w:p>
-    <w:p>
-      <w:pPr>
-        <w:spacing w:after="0" w:line="276" w:lineRule="auto"/>
-        <w:jc w:val="both"/>
-        <w:rPr>
-          <w:rFonts w:ascii="Times New Roman" w:hAnsi="Times New Roman" w:cs="Times New Roman"/>
-          <w:sz w:val="28"/>
-          <w:szCs w:val="28"/>
-        </w:rPr>
-      </w:pPr>
-      <w:r>
-        <w:rPr>
-          <w:rFonts w:ascii="Times New Roman" w:hAnsi="Times New Roman" w:cs="Times New Roman"/>
-          <w:noProof/>
-          <w:sz w:val="28"/>
-          <w:szCs w:val="28"/>
-          <w:lang w:eastAsia="ru-RU"/>
-        </w:rPr>
-        <w:lastRenderedPageBreak/>
+      <w:r>
+        <w:rPr>
+          <w:rFonts w:ascii="Times New Roman" w:hAnsi="Times New Roman" w:cs="Times New Roman"/>
+          <w:sz w:val="28"/>
+          <w:szCs w:val="28"/>
+        </w:rPr>
         <w:drawing>
-          <wp:inline distT="0" distB="0" distL="0" distR="0" wp14:anchorId="4FDC4ADB" wp14:editId="30BCA6DD">
-            <wp:extent cx="4848225" cy="4483780"/>
-            <wp:effectExtent l="0" t="0" r="0" b="0"/>
-            <wp:docPr id="3" name="Рисунок 3"/>
+          <wp:inline distT="0" distB="0" distL="0" distR="0" wp14:anchorId="582AE51C" wp14:editId="04715DF8">
+            <wp:extent cx="5940425" cy="481965"/>
+            <wp:effectExtent l="0" t="0" r="3175" b="0"/>
+            <wp:docPr id="16" name="Рисунок 16"/>
             <wp:cNvGraphicFramePr>
               <a:graphicFrameLocks xmlns:a="http://schemas.openxmlformats.org/drawingml/2006/main" noChangeAspect="1"/>
             </wp:cNvGraphicFramePr>
@@ -2228,7 +2081,7 @@
                   <pic:spPr>
                     <a:xfrm>
                       <a:off x="0" y="0"/>
-                      <a:ext cx="4859244" cy="4493971"/>
+                      <a:ext cx="5940425" cy="481965"/>
                     </a:xfrm>
                     <a:prstGeom prst="rect">
                       <a:avLst/>
@@ -2254,16 +2107,14 @@
       <w:r>
         <w:rPr>
           <w:rFonts w:ascii="Times New Roman" w:hAnsi="Times New Roman" w:cs="Times New Roman"/>
-          <w:noProof/>
-          <w:sz w:val="28"/>
-          <w:szCs w:val="28"/>
-          <w:lang w:eastAsia="ru-RU"/>
+          <w:sz w:val="28"/>
+          <w:szCs w:val="28"/>
         </w:rPr>
         <w:drawing>
-          <wp:inline distT="0" distB="0" distL="0" distR="0" wp14:anchorId="1F76A8CA" wp14:editId="03D9A66C">
-            <wp:extent cx="4848225" cy="4456888"/>
-            <wp:effectExtent l="0" t="0" r="0" b="1270"/>
-            <wp:docPr id="4" name="Рисунок 4"/>
+          <wp:inline distT="0" distB="0" distL="0" distR="0" wp14:anchorId="71577FFB" wp14:editId="13ED16AF">
+            <wp:extent cx="5940425" cy="153670"/>
+            <wp:effectExtent l="0" t="0" r="3175" b="0"/>
+            <wp:docPr id="24" name="Рисунок 24"/>
             <wp:cNvGraphicFramePr>
               <a:graphicFrameLocks xmlns:a="http://schemas.openxmlformats.org/drawingml/2006/main" noChangeAspect="1"/>
             </wp:cNvGraphicFramePr>
@@ -2283,7 +2134,7 @@
                   <pic:spPr>
                     <a:xfrm>
                       <a:off x="0" y="0"/>
-                      <a:ext cx="4865149" cy="4472446"/>
+                      <a:ext cx="5940425" cy="153670"/>
                     </a:xfrm>
                     <a:prstGeom prst="rect">
                       <a:avLst/>
@@ -2295,6 +2146,8 @@
           </wp:inline>
         </w:drawing>
       </w:r>
+      <w:bookmarkStart w:id="0" w:name="_GoBack"/>
+      <w:bookmarkEnd w:id="0"/>
     </w:p>
     <w:p>
       <w:pPr>
@@ -2325,6 +2178,272 @@
           <w:sz w:val="28"/>
           <w:szCs w:val="28"/>
         </w:rPr>
+        <w:t>Задание 3: Анализ затрат по группам ресурсов</w:t>
+      </w:r>
+    </w:p>
+    <w:p>
+      <w:pPr>
+        <w:spacing w:after="0" w:line="276" w:lineRule="auto"/>
+        <w:jc w:val="both"/>
+        <w:rPr>
+          <w:rFonts w:ascii="Times New Roman" w:hAnsi="Times New Roman" w:cs="Times New Roman"/>
+          <w:sz w:val="28"/>
+          <w:szCs w:val="28"/>
+        </w:rPr>
+      </w:pPr>
+      <w:r>
+        <w:rPr>
+          <w:rFonts w:ascii="Times New Roman" w:hAnsi="Times New Roman" w:cs="Times New Roman"/>
+          <w:sz w:val="28"/>
+          <w:szCs w:val="28"/>
+        </w:rPr>
+        <w:t>Была проведена структуриз</w:t>
+      </w:r>
+      <w:r>
+        <w:rPr>
+          <w:rFonts w:ascii="Times New Roman" w:hAnsi="Times New Roman" w:cs="Times New Roman"/>
+          <w:sz w:val="28"/>
+          <w:szCs w:val="28"/>
+        </w:rPr>
+        <w:t>ация затрат по группам ресурсов:</w:t>
+      </w:r>
+    </w:p>
+    <w:p>
+      <w:pPr>
+        <w:spacing w:after="0" w:line="276" w:lineRule="auto"/>
+        <w:jc w:val="both"/>
+        <w:rPr>
+          <w:rFonts w:ascii="Times New Roman" w:hAnsi="Times New Roman" w:cs="Times New Roman"/>
+          <w:sz w:val="28"/>
+          <w:szCs w:val="28"/>
+        </w:rPr>
+      </w:pPr>
+      <w:r>
+        <w:rPr>
+          <w:rFonts w:ascii="Times New Roman" w:hAnsi="Times New Roman" w:cs="Times New Roman"/>
+          <w:sz w:val="28"/>
+          <w:szCs w:val="28"/>
+        </w:rPr>
+        <w:lastRenderedPageBreak/>
+        <w:drawing>
+          <wp:inline distT="0" distB="0" distL="0" distR="0" wp14:anchorId="42DCA294" wp14:editId="6D187949">
+            <wp:extent cx="3450866" cy="2010876"/>
+            <wp:effectExtent l="0" t="0" r="0" b="8890"/>
+            <wp:docPr id="22" name="Рисунок 22"/>
+            <wp:cNvGraphicFramePr>
+              <a:graphicFrameLocks xmlns:a="http://schemas.openxmlformats.org/drawingml/2006/main" noChangeAspect="1"/>
+            </wp:cNvGraphicFramePr>
+            <a:graphic xmlns:a="http://schemas.openxmlformats.org/drawingml/2006/main">
+              <a:graphicData uri="http://schemas.openxmlformats.org/drawingml/2006/picture">
+                <pic:pic xmlns:pic="http://schemas.openxmlformats.org/drawingml/2006/picture">
+                  <pic:nvPicPr>
+                    <pic:cNvPr id="1" name=""/>
+                    <pic:cNvPicPr/>
+                  </pic:nvPicPr>
+                  <pic:blipFill>
+                    <a:blip r:embed="rId20"/>
+                    <a:stretch>
+                      <a:fillRect/>
+                    </a:stretch>
+                  </pic:blipFill>
+                  <pic:spPr>
+                    <a:xfrm>
+                      <a:off x="0" y="0"/>
+                      <a:ext cx="3466400" cy="2019928"/>
+                    </a:xfrm>
+                    <a:prstGeom prst="rect">
+                      <a:avLst/>
+                    </a:prstGeom>
+                  </pic:spPr>
+                </pic:pic>
+              </a:graphicData>
+            </a:graphic>
+          </wp:inline>
+        </w:drawing>
+      </w:r>
+    </w:p>
+    <w:p>
+      <w:pPr>
+        <w:spacing w:after="0" w:line="276" w:lineRule="auto"/>
+        <w:jc w:val="both"/>
+        <w:rPr>
+          <w:rFonts w:ascii="Times New Roman" w:hAnsi="Times New Roman" w:cs="Times New Roman"/>
+          <w:sz w:val="28"/>
+          <w:szCs w:val="28"/>
+        </w:rPr>
+      </w:pPr>
+    </w:p>
+    <w:p>
+      <w:pPr>
+        <w:spacing w:after="0" w:line="276" w:lineRule="auto"/>
+        <w:jc w:val="both"/>
+        <w:rPr>
+          <w:rFonts w:ascii="Times New Roman" w:hAnsi="Times New Roman" w:cs="Times New Roman"/>
+          <w:sz w:val="28"/>
+          <w:szCs w:val="28"/>
+        </w:rPr>
+      </w:pPr>
+      <w:r>
+        <w:rPr>
+          <w:rFonts w:ascii="Times New Roman" w:hAnsi="Times New Roman" w:cs="Times New Roman"/>
+          <w:sz w:val="28"/>
+          <w:szCs w:val="28"/>
+        </w:rPr>
+        <w:t>Информацию о затратах по структур</w:t>
+      </w:r>
+      <w:r>
+        <w:rPr>
+          <w:rFonts w:ascii="Times New Roman" w:hAnsi="Times New Roman" w:cs="Times New Roman"/>
+          <w:sz w:val="28"/>
+          <w:szCs w:val="28"/>
+        </w:rPr>
+        <w:t>ным группам ресурсов представлена</w:t>
+      </w:r>
+      <w:r>
+        <w:rPr>
+          <w:rFonts w:ascii="Times New Roman" w:hAnsi="Times New Roman" w:cs="Times New Roman"/>
+          <w:sz w:val="28"/>
+          <w:szCs w:val="28"/>
+        </w:rPr>
+        <w:t xml:space="preserve"> в графическом виде.</w:t>
+      </w:r>
+    </w:p>
+    <w:p>
+      <w:pPr>
+        <w:spacing w:after="0" w:line="276" w:lineRule="auto"/>
+        <w:jc w:val="both"/>
+        <w:rPr>
+          <w:rFonts w:ascii="Times New Roman" w:hAnsi="Times New Roman" w:cs="Times New Roman"/>
+          <w:sz w:val="28"/>
+          <w:szCs w:val="28"/>
+        </w:rPr>
+      </w:pPr>
+      <w:r>
+        <w:rPr>
+          <w:rFonts w:ascii="Times New Roman" w:hAnsi="Times New Roman" w:cs="Times New Roman"/>
+          <w:sz w:val="28"/>
+          <w:szCs w:val="28"/>
+        </w:rPr>
+        <w:drawing>
+          <wp:inline distT="0" distB="0" distL="0" distR="0" wp14:anchorId="299C8CE2" wp14:editId="41F75828">
+            <wp:extent cx="4699221" cy="2980778"/>
+            <wp:effectExtent l="0" t="0" r="6350" b="0"/>
+            <wp:docPr id="18" name="Рисунок 18"/>
+            <wp:cNvGraphicFramePr>
+              <a:graphicFrameLocks xmlns:a="http://schemas.openxmlformats.org/drawingml/2006/main" noChangeAspect="1"/>
+            </wp:cNvGraphicFramePr>
+            <a:graphic xmlns:a="http://schemas.openxmlformats.org/drawingml/2006/main">
+              <a:graphicData uri="http://schemas.openxmlformats.org/drawingml/2006/picture">
+                <pic:pic xmlns:pic="http://schemas.openxmlformats.org/drawingml/2006/picture">
+                  <pic:nvPicPr>
+                    <pic:cNvPr id="1" name=""/>
+                    <pic:cNvPicPr/>
+                  </pic:nvPicPr>
+                  <pic:blipFill>
+                    <a:blip r:embed="rId21"/>
+                    <a:stretch>
+                      <a:fillRect/>
+                    </a:stretch>
+                  </pic:blipFill>
+                  <pic:spPr>
+                    <a:xfrm>
+                      <a:off x="0" y="0"/>
+                      <a:ext cx="4761528" cy="3020300"/>
+                    </a:xfrm>
+                    <a:prstGeom prst="rect">
+                      <a:avLst/>
+                    </a:prstGeom>
+                  </pic:spPr>
+                </pic:pic>
+              </a:graphicData>
+            </a:graphic>
+          </wp:inline>
+        </w:drawing>
+      </w:r>
+    </w:p>
+    <w:p>
+      <w:pPr>
+        <w:spacing w:after="0" w:line="276" w:lineRule="auto"/>
+        <w:jc w:val="both"/>
+        <w:rPr>
+          <w:rFonts w:ascii="Times New Roman" w:hAnsi="Times New Roman" w:cs="Times New Roman"/>
+          <w:sz w:val="28"/>
+          <w:szCs w:val="28"/>
+        </w:rPr>
+      </w:pPr>
+    </w:p>
+    <w:p>
+      <w:pPr>
+        <w:spacing w:after="0" w:line="276" w:lineRule="auto"/>
+        <w:jc w:val="both"/>
+        <w:rPr>
+          <w:rFonts w:ascii="Times New Roman" w:hAnsi="Times New Roman" w:cs="Times New Roman"/>
+          <w:sz w:val="28"/>
+          <w:szCs w:val="28"/>
+        </w:rPr>
+      </w:pPr>
+      <w:r>
+        <w:rPr>
+          <w:rFonts w:ascii="Times New Roman" w:hAnsi="Times New Roman" w:cs="Times New Roman"/>
+          <w:sz w:val="28"/>
+          <w:szCs w:val="28"/>
+        </w:rPr>
+        <w:drawing>
+          <wp:inline distT="0" distB="0" distL="0" distR="0" wp14:anchorId="6AA498D8" wp14:editId="0F16FB1F">
+            <wp:extent cx="4682587" cy="2981739"/>
+            <wp:effectExtent l="0" t="0" r="3810" b="9525"/>
+            <wp:docPr id="19" name="Рисунок 19"/>
+            <wp:cNvGraphicFramePr>
+              <a:graphicFrameLocks xmlns:a="http://schemas.openxmlformats.org/drawingml/2006/main" noChangeAspect="1"/>
+            </wp:cNvGraphicFramePr>
+            <a:graphic xmlns:a="http://schemas.openxmlformats.org/drawingml/2006/main">
+              <a:graphicData uri="http://schemas.openxmlformats.org/drawingml/2006/picture">
+                <pic:pic xmlns:pic="http://schemas.openxmlformats.org/drawingml/2006/picture">
+                  <pic:nvPicPr>
+                    <pic:cNvPr id="1" name=""/>
+                    <pic:cNvPicPr/>
+                  </pic:nvPicPr>
+                  <pic:blipFill>
+                    <a:blip r:embed="rId22"/>
+                    <a:stretch>
+                      <a:fillRect/>
+                    </a:stretch>
+                  </pic:blipFill>
+                  <pic:spPr>
+                    <a:xfrm>
+                      <a:off x="0" y="0"/>
+                      <a:ext cx="4819019" cy="3068615"/>
+                    </a:xfrm>
+                    <a:prstGeom prst="rect">
+                      <a:avLst/>
+                    </a:prstGeom>
+                  </pic:spPr>
+                </pic:pic>
+              </a:graphicData>
+            </a:graphic>
+          </wp:inline>
+        </w:drawing>
+      </w:r>
+    </w:p>
+    <w:p>
+      <w:pPr>
+        <w:spacing w:after="0" w:line="276" w:lineRule="auto"/>
+        <w:jc w:val="both"/>
+        <w:rPr>
+          <w:rFonts w:ascii="Times New Roman" w:hAnsi="Times New Roman" w:cs="Times New Roman"/>
+          <w:b/>
+          <w:sz w:val="28"/>
+          <w:szCs w:val="28"/>
+        </w:rPr>
+      </w:pPr>
+      <w:r>
+        <w:rPr>
+          <w:rFonts w:ascii="Times New Roman" w:hAnsi="Times New Roman" w:cs="Times New Roman"/>
+          <w:b/>
+          <w:sz w:val="28"/>
+          <w:szCs w:val="28"/>
+        </w:rPr>
+        <w:lastRenderedPageBreak/>
         <w:t>Вывод</w:t>
       </w:r>
     </w:p>
@@ -2352,32 +2471,41 @@
         <w:pStyle w:val="a6"/>
         <w:numPr>
           <w:ilvl w:val="0"/>
-          <w:numId w:val="8"/>
+          <w:numId w:val="9"/>
         </w:numPr>
         <w:spacing w:after="0" w:line="276" w:lineRule="auto"/>
         <w:jc w:val="both"/>
         <w:rPr>
           <w:rFonts w:ascii="Times New Roman" w:hAnsi="Times New Roman" w:cs="Times New Roman"/>
-          <w:b/>
-          <w:sz w:val="28"/>
-          <w:szCs w:val="28"/>
-        </w:rPr>
-      </w:pPr>
-      <w:r>
-        <w:rPr>
-          <w:rFonts w:ascii="Times New Roman" w:hAnsi="Times New Roman" w:cs="Times New Roman"/>
-          <w:sz w:val="28"/>
-          <w:szCs w:val="28"/>
-        </w:rPr>
-        <w:t xml:space="preserve">несмотря на то, что трудозатраты сотрудников, выполняющих ввод данных, составляют около 35% и на оплату их работы отпускается около 12% от всей суммы, перераспределять ресурсы не стоит, поскольку </w:t>
-      </w:r>
-      <w:r>
-        <w:rPr>
-          <w:rFonts w:ascii="Times New Roman" w:hAnsi="Times New Roman" w:cs="Times New Roman"/>
-          <w:sz w:val="28"/>
-          <w:szCs w:val="28"/>
-        </w:rPr>
-        <w:t>эта работа не требует высокой квалификации;</w:t>
+          <w:sz w:val="28"/>
+          <w:szCs w:val="28"/>
+        </w:rPr>
+      </w:pPr>
+      <w:r>
+        <w:rPr>
+          <w:rFonts w:ascii="Times New Roman" w:hAnsi="Times New Roman" w:cs="Times New Roman"/>
+          <w:sz w:val="28"/>
+          <w:szCs w:val="28"/>
+        </w:rPr>
+        <w:t xml:space="preserve">наиболее </w:t>
+      </w:r>
+      <w:proofErr w:type="spellStart"/>
+      <w:r>
+        <w:rPr>
+          <w:rFonts w:ascii="Times New Roman" w:hAnsi="Times New Roman" w:cs="Times New Roman"/>
+          <w:sz w:val="28"/>
+          <w:szCs w:val="28"/>
+        </w:rPr>
+        <w:t>затратна</w:t>
+      </w:r>
+      <w:proofErr w:type="spellEnd"/>
+      <w:r>
+        <w:rPr>
+          <w:rFonts w:ascii="Times New Roman" w:hAnsi="Times New Roman" w:cs="Times New Roman"/>
+          <w:sz w:val="28"/>
+          <w:szCs w:val="28"/>
+        </w:rPr>
+        <w:t xml:space="preserve"> работа программистов, сервера, ввод данных и анализа;</w:t>
       </w:r>
     </w:p>
     <w:p>
@@ -2385,24 +2513,47 @@
         <w:pStyle w:val="a6"/>
         <w:numPr>
           <w:ilvl w:val="0"/>
-          <w:numId w:val="8"/>
+          <w:numId w:val="9"/>
         </w:numPr>
         <w:spacing w:after="0" w:line="276" w:lineRule="auto"/>
         <w:jc w:val="both"/>
         <w:rPr>
           <w:rFonts w:ascii="Times New Roman" w:hAnsi="Times New Roman" w:cs="Times New Roman"/>
-          <w:b/>
-          <w:sz w:val="28"/>
-          <w:szCs w:val="28"/>
-        </w:rPr>
-      </w:pPr>
-      <w:r>
-        <w:rPr>
-          <w:rFonts w:ascii="Times New Roman" w:hAnsi="Times New Roman" w:cs="Times New Roman"/>
-          <w:sz w:val="28"/>
-          <w:szCs w:val="28"/>
-        </w:rPr>
-        <w:t>что касается работы аналитиков, то для их работы, наоборот, требуется высокая квалификация, поэтому при 3% трудозатрат затраты на них составляют около 12%;</w:t>
+          <w:sz w:val="28"/>
+          <w:szCs w:val="28"/>
+        </w:rPr>
+      </w:pPr>
+      <w:r>
+        <w:rPr>
+          <w:rFonts w:ascii="Times New Roman" w:hAnsi="Times New Roman" w:cs="Times New Roman"/>
+          <w:sz w:val="28"/>
+          <w:szCs w:val="28"/>
+        </w:rPr>
+        <w:t>у про</w:t>
+      </w:r>
+      <w:r>
+        <w:rPr>
+          <w:rFonts w:ascii="Times New Roman" w:hAnsi="Times New Roman" w:cs="Times New Roman"/>
+          <w:sz w:val="28"/>
+          <w:szCs w:val="28"/>
+        </w:rPr>
+        <w:t>граммистов и аналитиков наибольшее</w:t>
+      </w:r>
+      <w:r>
+        <w:rPr>
+          <w:rFonts w:ascii="Times New Roman" w:hAnsi="Times New Roman" w:cs="Times New Roman"/>
+          <w:sz w:val="28"/>
+          <w:szCs w:val="28"/>
+        </w:rPr>
+        <w:t xml:space="preserve"> соотношение затрат к трудозатратам</w:t>
+      </w:r>
+      <w:r>
+        <w:rPr>
+          <w:rFonts w:ascii="Times New Roman" w:hAnsi="Times New Roman" w:cs="Times New Roman"/>
+          <w:sz w:val="28"/>
+          <w:szCs w:val="28"/>
+        </w:rPr>
+        <w:t xml:space="preserve"> (51% затрат и 29% трудозатрат для программистов и 10% и 2% для аналитиков);</w:t>
       </w:r>
     </w:p>
     <w:p>
@@ -2410,7 +2561,7 @@
         <w:pStyle w:val="a6"/>
         <w:numPr>
           <w:ilvl w:val="0"/>
-          <w:numId w:val="8"/>
+          <w:numId w:val="9"/>
         </w:numPr>
         <w:spacing w:after="0" w:line="276" w:lineRule="auto"/>
         <w:jc w:val="both"/>
@@ -2426,49 +2577,112 @@
           <w:sz w:val="28"/>
           <w:szCs w:val="28"/>
         </w:rPr>
-        <w:t>аналогичная ситуация наблюдается у программистов;</w:t>
-      </w:r>
-    </w:p>
-    <w:p>
-      <w:pPr>
-        <w:pStyle w:val="a6"/>
-        <w:numPr>
-          <w:ilvl w:val="0"/>
-          <w:numId w:val="8"/>
-        </w:numPr>
-        <w:spacing w:after="0" w:line="276" w:lineRule="auto"/>
-        <w:jc w:val="both"/>
-        <w:rPr>
-          <w:rFonts w:ascii="Times New Roman" w:hAnsi="Times New Roman" w:cs="Times New Roman"/>
-          <w:sz w:val="28"/>
-          <w:szCs w:val="28"/>
-        </w:rPr>
-      </w:pPr>
-      <w:r>
-        <w:rPr>
-          <w:rFonts w:ascii="Times New Roman" w:hAnsi="Times New Roman" w:cs="Times New Roman"/>
-          <w:sz w:val="28"/>
-          <w:szCs w:val="28"/>
-        </w:rPr>
-        <w:t>дополнительный сервер выполняет 10</w:t>
-      </w:r>
-      <w:bookmarkStart w:id="0" w:name="_GoBack"/>
-      <w:bookmarkEnd w:id="0"/>
-      <w:r>
-        <w:rPr>
-          <w:rFonts w:ascii="Times New Roman" w:hAnsi="Times New Roman" w:cs="Times New Roman"/>
-          <w:sz w:val="28"/>
-          <w:szCs w:val="28"/>
-        </w:rPr>
-        <w:t>% работы</w:t>
-      </w:r>
-      <w:r>
-        <w:rPr>
-          <w:rFonts w:ascii="Times New Roman" w:hAnsi="Times New Roman" w:cs="Times New Roman"/>
-          <w:sz w:val="28"/>
-          <w:szCs w:val="28"/>
-        </w:rPr>
-        <w:t>, но при этом на него тратится только 3% от всей суммы, что можно считать приемлемым.</w:t>
+        <w:t>обратная ситуация наблюдается у сервера – 14% затрат на 33% трудозатрат и у ввода данных – 11% и 26%.</w:t>
+      </w:r>
+    </w:p>
+    <w:p>
+      <w:pPr>
+        <w:spacing w:after="0" w:line="276" w:lineRule="auto"/>
+        <w:jc w:val="both"/>
+        <w:rPr>
+          <w:rFonts w:ascii="Times New Roman" w:hAnsi="Times New Roman" w:cs="Times New Roman"/>
+          <w:sz w:val="28"/>
+          <w:szCs w:val="28"/>
+        </w:rPr>
+      </w:pPr>
+    </w:p>
+    <w:p>
+      <w:pPr>
+        <w:spacing w:after="0" w:line="276" w:lineRule="auto"/>
+        <w:jc w:val="both"/>
+        <w:rPr>
+          <w:rFonts w:ascii="Times New Roman" w:hAnsi="Times New Roman" w:cs="Times New Roman"/>
+          <w:sz w:val="28"/>
+          <w:szCs w:val="28"/>
+        </w:rPr>
+      </w:pPr>
+    </w:p>
+    <w:p>
+      <w:pPr>
+        <w:spacing w:after="0" w:line="276" w:lineRule="auto"/>
+        <w:jc w:val="both"/>
+        <w:rPr>
+          <w:rFonts w:ascii="Times New Roman" w:hAnsi="Times New Roman" w:cs="Times New Roman"/>
+          <w:sz w:val="28"/>
+          <w:szCs w:val="28"/>
+        </w:rPr>
+      </w:pPr>
+      <w:r>
+        <w:rPr>
+          <w:rFonts w:ascii="Times New Roman" w:hAnsi="Times New Roman" w:cs="Times New Roman"/>
+          <w:sz w:val="28"/>
+          <w:szCs w:val="28"/>
+        </w:rPr>
+        <w:drawing>
+          <wp:inline distT="0" distB="0" distL="0" distR="0" wp14:anchorId="0BE93F77" wp14:editId="7276EA16">
+            <wp:extent cx="4309607" cy="2074100"/>
+            <wp:effectExtent l="0" t="0" r="0" b="2540"/>
+            <wp:docPr id="23" name="Рисунок 23"/>
+            <wp:cNvGraphicFramePr>
+              <a:graphicFrameLocks xmlns:a="http://schemas.openxmlformats.org/drawingml/2006/main" noChangeAspect="1"/>
+            </wp:cNvGraphicFramePr>
+            <a:graphic xmlns:a="http://schemas.openxmlformats.org/drawingml/2006/main">
+              <a:graphicData uri="http://schemas.openxmlformats.org/drawingml/2006/picture">
+                <pic:pic xmlns:pic="http://schemas.openxmlformats.org/drawingml/2006/picture">
+                  <pic:nvPicPr>
+                    <pic:cNvPr id="1" name=""/>
+                    <pic:cNvPicPr/>
+                  </pic:nvPicPr>
+                  <pic:blipFill>
+                    <a:blip r:embed="rId23"/>
+                    <a:stretch>
+                      <a:fillRect/>
+                    </a:stretch>
+                  </pic:blipFill>
+                  <pic:spPr>
+                    <a:xfrm>
+                      <a:off x="0" y="0"/>
+                      <a:ext cx="4367015" cy="2101729"/>
+                    </a:xfrm>
+                    <a:prstGeom prst="rect">
+                      <a:avLst/>
+                    </a:prstGeom>
+                  </pic:spPr>
+                </pic:pic>
+              </a:graphicData>
+            </a:graphic>
+          </wp:inline>
+        </w:drawing>
+      </w:r>
+    </w:p>
+    <w:p>
+      <w:pPr>
+        <w:spacing w:after="0" w:line="276" w:lineRule="auto"/>
+        <w:jc w:val="both"/>
+        <w:rPr>
+          <w:rFonts w:ascii="Times New Roman" w:hAnsi="Times New Roman" w:cs="Times New Roman"/>
+          <w:sz w:val="28"/>
+          <w:szCs w:val="28"/>
+        </w:rPr>
+      </w:pPr>
+    </w:p>
+    <w:p>
+      <w:pPr>
+        <w:spacing w:after="0" w:line="276" w:lineRule="auto"/>
+        <w:jc w:val="both"/>
+        <w:rPr>
+          <w:rFonts w:ascii="Times New Roman" w:hAnsi="Times New Roman" w:cs="Times New Roman"/>
+          <w:sz w:val="28"/>
+          <w:szCs w:val="28"/>
+        </w:rPr>
+      </w:pPr>
+      <w:r>
+        <w:rPr>
+          <w:rFonts w:ascii="Times New Roman" w:hAnsi="Times New Roman" w:cs="Times New Roman"/>
+          <w:sz w:val="28"/>
+          <w:szCs w:val="28"/>
+        </w:rPr>
+        <w:t>Итого: затраты – 48 076,67 (выделено 50 000), длительность 27,6 недель.</w:t>
       </w:r>
     </w:p>
     <w:p>
@@ -2565,7 +2779,7 @@
       </w:r>
     </w:p>
     <w:sectPr>
-      <w:footerReference w:type="default" r:id="rId20"/>
+      <w:footerReference w:type="default" r:id="rId24"/>
       <w:type w:val="continuous"/>
       <w:pgSz w:w="11906" w:h="16838"/>
       <w:pgMar w:top="1134" w:right="850" w:bottom="851" w:left="1701" w:header="708" w:footer="708" w:gutter="0"/>
@@ -2612,6 +2826,7 @@
         <w:docPartUnique/>
       </w:docPartObj>
     </w:sdtPr>
+    <w:sdtEndPr/>
     <w:sdtContent>
       <w:p>
         <w:pPr>
@@ -3439,6 +3654,118 @@
       </w:rPr>
     </w:lvl>
   </w:abstractNum>
+  <w:abstractNum w:abstractNumId="8" w15:restartNumberingAfterBreak="0">
+    <w:nsid w:val="75731D67"/>
+    <w:multiLevelType w:val="hybridMultilevel"/>
+    <w:tmpl w:val="0AFEEF22"/>
+    <w:lvl w:ilvl="0" w:tplc="C4EC182E">
+      <w:numFmt w:val="bullet"/>
+      <w:lvlText w:val=""/>
+      <w:lvlJc w:val="left"/>
+      <w:pPr>
+        <w:ind w:left="720" w:hanging="360"/>
+      </w:pPr>
+      <w:rPr>
+        <w:rFonts w:ascii="Symbol" w:eastAsiaTheme="minorHAnsi" w:hAnsi="Symbol" w:cs="Times New Roman" w:hint="default"/>
+      </w:rPr>
+    </w:lvl>
+    <w:lvl w:ilvl="1" w:tplc="04190003" w:tentative="1">
+      <w:start w:val="1"/>
+      <w:numFmt w:val="bullet"/>
+      <w:lvlText w:val="o"/>
+      <w:lvlJc w:val="left"/>
+      <w:pPr>
+        <w:ind w:left="1440" w:hanging="360"/>
+      </w:pPr>
+      <w:rPr>
+        <w:rFonts w:ascii="Courier New" w:hAnsi="Courier New" w:cs="Courier New" w:hint="default"/>
+      </w:rPr>
+    </w:lvl>
+    <w:lvl w:ilvl="2" w:tplc="04190005" w:tentative="1">
+      <w:start w:val="1"/>
+      <w:numFmt w:val="bullet"/>
+      <w:lvlText w:val=""/>
+      <w:lvlJc w:val="left"/>
+      <w:pPr>
+        <w:ind w:left="2160" w:hanging="360"/>
+      </w:pPr>
+      <w:rPr>
+        <w:rFonts w:ascii="Wingdings" w:hAnsi="Wingdings" w:hint="default"/>
+      </w:rPr>
+    </w:lvl>
+    <w:lvl w:ilvl="3" w:tplc="04190001" w:tentative="1">
+      <w:start w:val="1"/>
+      <w:numFmt w:val="bullet"/>
+      <w:lvlText w:val=""/>
+      <w:lvlJc w:val="left"/>
+      <w:pPr>
+        <w:ind w:left="2880" w:hanging="360"/>
+      </w:pPr>
+      <w:rPr>
+        <w:rFonts w:ascii="Symbol" w:hAnsi="Symbol" w:hint="default"/>
+      </w:rPr>
+    </w:lvl>
+    <w:lvl w:ilvl="4" w:tplc="04190003" w:tentative="1">
+      <w:start w:val="1"/>
+      <w:numFmt w:val="bullet"/>
+      <w:lvlText w:val="o"/>
+      <w:lvlJc w:val="left"/>
+      <w:pPr>
+        <w:ind w:left="3600" w:hanging="360"/>
+      </w:pPr>
+      <w:rPr>
+        <w:rFonts w:ascii="Courier New" w:hAnsi="Courier New" w:cs="Courier New" w:hint="default"/>
+      </w:rPr>
+    </w:lvl>
+    <w:lvl w:ilvl="5" w:tplc="04190005" w:tentative="1">
+      <w:start w:val="1"/>
+      <w:numFmt w:val="bullet"/>
+      <w:lvlText w:val=""/>
+      <w:lvlJc w:val="left"/>
+      <w:pPr>
+        <w:ind w:left="4320" w:hanging="360"/>
+      </w:pPr>
+      <w:rPr>
+        <w:rFonts w:ascii="Wingdings" w:hAnsi="Wingdings" w:hint="default"/>
+      </w:rPr>
+    </w:lvl>
+    <w:lvl w:ilvl="6" w:tplc="04190001" w:tentative="1">
+      <w:start w:val="1"/>
+      <w:numFmt w:val="bullet"/>
+      <w:lvlText w:val=""/>
+      <w:lvlJc w:val="left"/>
+      <w:pPr>
+        <w:ind w:left="5040" w:hanging="360"/>
+      </w:pPr>
+      <w:rPr>
+        <w:rFonts w:ascii="Symbol" w:hAnsi="Symbol" w:hint="default"/>
+      </w:rPr>
+    </w:lvl>
+    <w:lvl w:ilvl="7" w:tplc="04190003" w:tentative="1">
+      <w:start w:val="1"/>
+      <w:numFmt w:val="bullet"/>
+      <w:lvlText w:val="o"/>
+      <w:lvlJc w:val="left"/>
+      <w:pPr>
+        <w:ind w:left="5760" w:hanging="360"/>
+      </w:pPr>
+      <w:rPr>
+        <w:rFonts w:ascii="Courier New" w:hAnsi="Courier New" w:cs="Courier New" w:hint="default"/>
+      </w:rPr>
+    </w:lvl>
+    <w:lvl w:ilvl="8" w:tplc="04190005" w:tentative="1">
+      <w:start w:val="1"/>
+      <w:numFmt w:val="bullet"/>
+      <w:lvlText w:val=""/>
+      <w:lvlJc w:val="left"/>
+      <w:pPr>
+        <w:ind w:left="6480" w:hanging="360"/>
+      </w:pPr>
+      <w:rPr>
+        <w:rFonts w:ascii="Wingdings" w:hAnsi="Wingdings" w:hint="default"/>
+      </w:rPr>
+    </w:lvl>
+  </w:abstractNum>
   <w:num w:numId="1">
     <w:abstractNumId w:val="0"/>
   </w:num>
@@ -3462,6 +3789,9 @@
   </w:num>
   <w:num w:numId="8">
     <w:abstractNumId w:val="7"/>
+  </w:num>
+  <w:num w:numId="9">
+    <w:abstractNumId w:val="8"/>
   </w:num>
 </w:numbering>
 </file>
@@ -4344,7 +4674,7 @@
 </file>
 
 <file path=customXml/itemProps1.xml><?xml version="1.0" encoding="utf-8"?>
-<ds:datastoreItem xmlns:ds="http://schemas.openxmlformats.org/officeDocument/2006/customXml" ds:itemID="{C468860F-FEE4-4B07-9AD0-11C6A8DEE50E}">
+<ds:datastoreItem xmlns:ds="http://schemas.openxmlformats.org/officeDocument/2006/customXml" ds:itemID="{9231F16C-E291-4A1D-BEA8-946A27CD16A2}">
   <ds:schemaRefs>
     <ds:schemaRef ds:uri="http://schemas.openxmlformats.org/officeDocument/2006/bibliography"/>
   </ds:schemaRefs>

</xml_diff>